<commit_message>
start the project ( first screen+tool bar)
</commit_message>
<xml_diff>
--- a/Технічне завдання.docx
+++ b/Технічне завдання.docx
@@ -668,29 +668,130 @@
           <w:szCs w:val="28"/>
           <w:lang w:val="uk-UA"/>
         </w:rPr>
-        <w:t>7. Збереження до списку "Обрані фільми" (необов'язково)</w:t>
-      </w:r>
-    </w:p>
-    <w:p>
-      <w:pPr>
-        <w:spacing w:line="360" w:lineRule="auto"/>
-        <w:jc w:val="both"/>
+        <w:t xml:space="preserve">7. Збереження </w:t>
+      </w:r>
+      <w:r>
+        <w:rPr>
+          <w:rFonts w:ascii="Times New Roman" w:hAnsi="Times New Roman" w:cs="Times New Roman"/>
+          <w:sz w:val="28"/>
+          <w:szCs w:val="28"/>
+          <w:lang w:val="uk-UA"/>
+        </w:rPr>
+        <w:t xml:space="preserve">фільму </w:t>
+      </w:r>
+      <w:r>
+        <w:rPr>
+          <w:rFonts w:ascii="Times New Roman" w:hAnsi="Times New Roman" w:cs="Times New Roman"/>
+          <w:sz w:val="28"/>
+          <w:szCs w:val="28"/>
+          <w:lang w:val="uk-UA"/>
+        </w:rPr>
+        <w:t xml:space="preserve">до списку "Обрані фільми" </w:t>
+      </w:r>
+    </w:p>
+    <w:p>
+      <w:pPr>
+        <w:spacing w:line="360" w:lineRule="auto"/>
+        <w:jc w:val="both"/>
+        <w:rPr>
+          <w:rFonts w:ascii="Times New Roman" w:hAnsi="Times New Roman" w:cs="Times New Roman"/>
+          <w:sz w:val="28"/>
+          <w:szCs w:val="28"/>
+          <w:lang w:val="uk-UA"/>
+        </w:rPr>
+      </w:pPr>
+      <w:r>
+        <w:rPr>
+          <w:rFonts w:ascii="Times New Roman" w:hAnsi="Times New Roman" w:cs="Times New Roman"/>
+          <w:sz w:val="28"/>
+          <w:szCs w:val="28"/>
+          <w:lang w:val="uk-UA"/>
+        </w:rPr>
+        <w:t>Користувач має можливість зберегти фільм, який йому сподобався, до списку обраних фільмів натиснувши на кнопку "Зберегти".</w:t>
+      </w:r>
+    </w:p>
+    <w:p>
+      <w:pPr>
+        <w:spacing w:line="360" w:lineRule="auto"/>
+        <w:jc w:val="both"/>
+        <w:rPr>
+          <w:rFonts w:ascii="Times New Roman" w:hAnsi="Times New Roman" w:cs="Times New Roman"/>
+          <w:sz w:val="28"/>
+          <w:szCs w:val="28"/>
+          <w:lang w:val="uk-UA"/>
+        </w:rPr>
+      </w:pPr>
+      <w:r>
         <w:rPr>
           <w:rFonts w:ascii="Times New Roman" w:hAnsi="Times New Roman" w:cs="Times New Roman"/>
           <w:sz w:val="28"/>
           <w:szCs w:val="28"/>
           <w:lang w:val="ru-RU"/>
         </w:rPr>
-      </w:pPr>
-      <w:r>
-        <w:rPr>
-          <w:rFonts w:ascii="Times New Roman" w:hAnsi="Times New Roman" w:cs="Times New Roman"/>
-          <w:sz w:val="28"/>
-          <w:szCs w:val="28"/>
-          <w:lang w:val="uk-UA"/>
-        </w:rPr>
-        <w:t>Користувач має можливість зберегти фільм, який йому сподобався, до списку обраних фільмів натиснувши на кнопку "Зберегти".</w:t>
-      </w:r>
+        <w:t>8</w:t>
+      </w:r>
+      <w:r>
+        <w:rPr>
+          <w:rFonts w:ascii="Times New Roman" w:hAnsi="Times New Roman" w:cs="Times New Roman"/>
+          <w:sz w:val="28"/>
+          <w:szCs w:val="28"/>
+          <w:lang w:val="uk-UA"/>
+        </w:rPr>
+        <w:t xml:space="preserve">. Збереження фільму </w:t>
+      </w:r>
+      <w:proofErr w:type="gramStart"/>
+      <w:r>
+        <w:rPr>
+          <w:rFonts w:ascii="Times New Roman" w:hAnsi="Times New Roman" w:cs="Times New Roman"/>
+          <w:sz w:val="28"/>
+          <w:szCs w:val="28"/>
+          <w:lang w:val="uk-UA"/>
+        </w:rPr>
+        <w:t>до списку</w:t>
+      </w:r>
+      <w:proofErr w:type="gramEnd"/>
+      <w:r>
+        <w:rPr>
+          <w:rFonts w:ascii="Times New Roman" w:hAnsi="Times New Roman" w:cs="Times New Roman"/>
+          <w:sz w:val="28"/>
+          <w:szCs w:val="28"/>
+          <w:lang w:val="uk-UA"/>
+        </w:rPr>
+        <w:t xml:space="preserve"> "Оцінені фільми" </w:t>
+      </w:r>
+    </w:p>
+    <w:p>
+      <w:pPr>
+        <w:spacing w:line="360" w:lineRule="auto"/>
+        <w:jc w:val="both"/>
+        <w:rPr>
+          <w:rFonts w:ascii="Times New Roman" w:hAnsi="Times New Roman" w:cs="Times New Roman"/>
+          <w:sz w:val="28"/>
+          <w:szCs w:val="28"/>
+          <w:lang w:val="uk-UA"/>
+        </w:rPr>
+      </w:pPr>
+      <w:r>
+        <w:rPr>
+          <w:rFonts w:ascii="Times New Roman" w:hAnsi="Times New Roman" w:cs="Times New Roman"/>
+          <w:sz w:val="28"/>
+          <w:szCs w:val="28"/>
+          <w:lang w:val="uk-UA"/>
+        </w:rPr>
+        <w:t>Після того як користувач оцінює фільм, він додається до списку оцінених фільм зі збереженою оцінкою.</w:t>
+      </w:r>
+    </w:p>
+    <w:p>
+      <w:pPr>
+        <w:spacing w:line="360" w:lineRule="auto"/>
+        <w:jc w:val="both"/>
+        <w:rPr>
+          <w:rFonts w:ascii="Times New Roman" w:hAnsi="Times New Roman" w:cs="Times New Roman"/>
+          <w:sz w:val="28"/>
+          <w:szCs w:val="28"/>
+          <w:lang w:val="uk-UA"/>
+        </w:rPr>
+      </w:pPr>
     </w:p>
     <w:p>
       <w:pPr>
@@ -973,6 +1074,7 @@
           <w:szCs w:val="28"/>
           <w:lang w:val="uk-UA"/>
         </w:rPr>
+        <w:lastRenderedPageBreak/>
         <w:t>Технічні вимоги</w:t>
       </w:r>
     </w:p>
@@ -1089,16 +1191,7 @@
           <w:szCs w:val="28"/>
           <w:lang w:val="uk-UA"/>
         </w:rPr>
-        <w:t xml:space="preserve"> </w:t>
-      </w:r>
-      <w:r>
-        <w:rPr>
-          <w:rFonts w:ascii="Times New Roman" w:hAnsi="Times New Roman" w:cs="Times New Roman"/>
-          <w:sz w:val="28"/>
-          <w:szCs w:val="28"/>
-          <w:lang w:val="uk-UA"/>
-        </w:rPr>
-        <w:t xml:space="preserve">та </w:t>
+        <w:t xml:space="preserve"> та </w:t>
       </w:r>
       <w:proofErr w:type="spellStart"/>
       <w:r>
@@ -1148,7 +1241,6 @@
           <w:szCs w:val="28"/>
           <w:lang w:val="uk-UA"/>
         </w:rPr>
-        <w:lastRenderedPageBreak/>
         <w:t>Мови програмування та фреймворки:</w:t>
       </w:r>
     </w:p>
@@ -1488,6 +1580,7 @@
           <w:szCs w:val="28"/>
           <w:lang w:val="uk-UA"/>
         </w:rPr>
+        <w:lastRenderedPageBreak/>
         <w:t>Головний екран та меню:</w:t>
       </w:r>
       <w:r>
@@ -1549,25 +1642,25 @@
           <w:szCs w:val="28"/>
           <w:lang w:val="uk-UA"/>
         </w:rPr>
+        <w:t>Сторінка з детальною інформацією про фільм:</w:t>
+      </w:r>
+    </w:p>
+    <w:p>
+      <w:pPr>
+        <w:spacing w:line="360" w:lineRule="auto"/>
+        <w:jc w:val="both"/>
+        <w:rPr>
+          <w:rFonts w:ascii="Times New Roman" w:hAnsi="Times New Roman" w:cs="Times New Roman"/>
+          <w:sz w:val="28"/>
+          <w:szCs w:val="28"/>
+          <w:lang w:val="uk-UA"/>
+        </w:rPr>
+      </w:pPr>
+      <w:r>
+        <w:rPr>
+          <w:noProof/>
+        </w:rPr>
         <w:lastRenderedPageBreak/>
-        <w:t>Сторінка з детальною інформацією про фільм:</w:t>
-      </w:r>
-    </w:p>
-    <w:p>
-      <w:pPr>
-        <w:spacing w:line="360" w:lineRule="auto"/>
-        <w:jc w:val="both"/>
-        <w:rPr>
-          <w:rFonts w:ascii="Times New Roman" w:hAnsi="Times New Roman" w:cs="Times New Roman"/>
-          <w:sz w:val="28"/>
-          <w:szCs w:val="28"/>
-          <w:lang w:val="uk-UA"/>
-        </w:rPr>
-      </w:pPr>
-      <w:r>
-        <w:rPr>
-          <w:noProof/>
-        </w:rPr>
         <w:drawing>
           <wp:inline distT="0" distB="0" distL="0" distR="0" wp14:anchorId="4DD7091F" wp14:editId="1F2C3169">
             <wp:extent cx="2954215" cy="5865302"/>
@@ -1914,29 +2007,7 @@
           <w:szCs w:val="28"/>
           <w:lang w:val="uk-UA"/>
         </w:rPr>
-        <w:t>версія</w:t>
-      </w:r>
-      <w:r>
-        <w:rPr>
-          <w:rFonts w:ascii="Times New Roman" w:hAnsi="Times New Roman" w:cs="Times New Roman"/>
-          <w:b/>
-          <w:bCs/>
-          <w:sz w:val="28"/>
-          <w:szCs w:val="28"/>
-          <w:lang w:val="uk-UA"/>
-        </w:rPr>
-        <w:t xml:space="preserve"> у браузері</w:t>
-      </w:r>
-      <w:r>
-        <w:rPr>
-          <w:rFonts w:ascii="Times New Roman" w:hAnsi="Times New Roman" w:cs="Times New Roman"/>
-          <w:b/>
-          <w:bCs/>
-          <w:sz w:val="28"/>
-          <w:szCs w:val="28"/>
-          <w:lang w:val="uk-UA"/>
-        </w:rPr>
-        <w:t>)</w:t>
+        <w:t>версія у браузері)</w:t>
       </w:r>
     </w:p>
     <w:p>
@@ -2105,16 +2176,7 @@
           <w:lang w:val="uk-UA"/>
         </w:rPr>
         <w:lastRenderedPageBreak/>
-        <w:t>Сторінка з пошуком фільму</w:t>
-      </w:r>
-      <w:r>
-        <w:rPr>
-          <w:rFonts w:ascii="Times New Roman" w:hAnsi="Times New Roman" w:cs="Times New Roman"/>
-          <w:sz w:val="28"/>
-          <w:szCs w:val="28"/>
-          <w:lang w:val="uk-UA"/>
-        </w:rPr>
-        <w:t>:</w:t>
+        <w:t>Сторінка з пошуком фільму:</w:t>
       </w:r>
     </w:p>
     <w:p>
@@ -2176,16 +2238,7 @@
           <w:lang w:val="uk-UA"/>
         </w:rPr>
         <w:br/>
-        <w:t>С</w:t>
-      </w:r>
-      <w:r>
-        <w:rPr>
-          <w:rFonts w:ascii="Times New Roman" w:hAnsi="Times New Roman" w:cs="Times New Roman"/>
-          <w:sz w:val="28"/>
-          <w:szCs w:val="28"/>
-          <w:lang w:val="uk-UA"/>
-        </w:rPr>
-        <w:t>торінка зі списком обраних фільмів:</w:t>
+        <w:t>Сторінка зі списком обраних фільмів:</w:t>
       </w:r>
     </w:p>
     <w:p>
@@ -2242,23 +2295,272 @@
     </w:p>
     <w:p>
       <w:pPr>
-        <w:rPr>
-          <w:rFonts w:ascii="Times New Roman" w:hAnsi="Times New Roman" w:cs="Times New Roman"/>
-          <w:sz w:val="28"/>
-          <w:szCs w:val="28"/>
-          <w:lang w:val="uk-UA"/>
-        </w:rPr>
-      </w:pPr>
-    </w:p>
-    <w:p>
-      <w:pPr>
-        <w:rPr>
-          <w:rFonts w:ascii="Times New Roman" w:hAnsi="Times New Roman" w:cs="Times New Roman"/>
-          <w:sz w:val="28"/>
-          <w:szCs w:val="28"/>
-          <w:lang w:val="uk-UA"/>
-        </w:rPr>
-      </w:pPr>
+        <w:spacing w:line="360" w:lineRule="auto"/>
+        <w:jc w:val="both"/>
+        <w:rPr>
+          <w:rFonts w:ascii="Times New Roman" w:hAnsi="Times New Roman" w:cs="Times New Roman"/>
+          <w:sz w:val="28"/>
+          <w:szCs w:val="28"/>
+          <w:lang w:val="uk-UA"/>
+        </w:rPr>
+      </w:pPr>
+      <w:r>
+        <w:rPr>
+          <w:rFonts w:ascii="Times New Roman" w:hAnsi="Times New Roman" w:cs="Times New Roman"/>
+          <w:sz w:val="28"/>
+          <w:szCs w:val="28"/>
+          <w:lang w:val="en-US"/>
+        </w:rPr>
+        <w:t>UML</w:t>
+      </w:r>
+      <w:r>
+        <w:rPr>
+          <w:rFonts w:ascii="Times New Roman" w:hAnsi="Times New Roman" w:cs="Times New Roman"/>
+          <w:sz w:val="28"/>
+          <w:szCs w:val="28"/>
+          <w:lang w:val="ru-RU"/>
+        </w:rPr>
+        <w:t>-</w:t>
+      </w:r>
+      <w:r>
+        <w:rPr>
+          <w:rFonts w:ascii="Times New Roman" w:hAnsi="Times New Roman" w:cs="Times New Roman"/>
+          <w:sz w:val="28"/>
+          <w:szCs w:val="28"/>
+          <w:lang w:val="uk-UA"/>
+        </w:rPr>
+        <w:t>діаграми</w:t>
+      </w:r>
+    </w:p>
+    <w:p>
+      <w:pPr>
+        <w:spacing w:line="360" w:lineRule="auto"/>
+        <w:jc w:val="both"/>
+        <w:rPr>
+          <w:rFonts w:ascii="Times New Roman" w:hAnsi="Times New Roman" w:cs="Times New Roman"/>
+          <w:sz w:val="28"/>
+          <w:szCs w:val="28"/>
+          <w:lang w:val="uk-UA"/>
+        </w:rPr>
+      </w:pPr>
+      <w:r>
+        <w:rPr>
+          <w:rFonts w:ascii="Times New Roman" w:hAnsi="Times New Roman" w:cs="Times New Roman"/>
+          <w:sz w:val="28"/>
+          <w:szCs w:val="28"/>
+          <w:lang w:val="uk-UA"/>
+        </w:rPr>
+        <w:lastRenderedPageBreak/>
+        <w:t>Діаграма варіантів використання:</w:t>
+      </w:r>
+    </w:p>
+    <w:p>
+      <w:pPr>
+        <w:spacing w:line="360" w:lineRule="auto"/>
+        <w:jc w:val="both"/>
+        <w:rPr>
+          <w:rFonts w:ascii="Times New Roman" w:hAnsi="Times New Roman" w:cs="Times New Roman"/>
+          <w:sz w:val="28"/>
+          <w:szCs w:val="28"/>
+          <w:lang w:val="uk-UA"/>
+        </w:rPr>
+      </w:pPr>
+      <w:r>
+        <w:rPr>
+          <w:noProof/>
+        </w:rPr>
+        <w:drawing>
+          <wp:inline distT="0" distB="0" distL="0" distR="0" wp14:anchorId="37DD744B" wp14:editId="5559518A">
+            <wp:extent cx="5940425" cy="3844290"/>
+            <wp:effectExtent l="0" t="0" r="3175" b="3810"/>
+            <wp:docPr id="10" name="Рисунок 10"/>
+            <wp:cNvGraphicFramePr>
+              <a:graphicFrameLocks xmlns:a="http://schemas.openxmlformats.org/drawingml/2006/main" noChangeAspect="1"/>
+            </wp:cNvGraphicFramePr>
+            <a:graphic xmlns:a="http://schemas.openxmlformats.org/drawingml/2006/main">
+              <a:graphicData uri="http://schemas.openxmlformats.org/drawingml/2006/picture">
+                <pic:pic xmlns:pic="http://schemas.openxmlformats.org/drawingml/2006/picture">
+                  <pic:nvPicPr>
+                    <pic:cNvPr id="1" name=""/>
+                    <pic:cNvPicPr/>
+                  </pic:nvPicPr>
+                  <pic:blipFill>
+                    <a:blip r:embed="rId15"/>
+                    <a:stretch>
+                      <a:fillRect/>
+                    </a:stretch>
+                  </pic:blipFill>
+                  <pic:spPr>
+                    <a:xfrm>
+                      <a:off x="0" y="0"/>
+                      <a:ext cx="5940425" cy="3844290"/>
+                    </a:xfrm>
+                    <a:prstGeom prst="rect">
+                      <a:avLst/>
+                    </a:prstGeom>
+                  </pic:spPr>
+                </pic:pic>
+              </a:graphicData>
+            </a:graphic>
+          </wp:inline>
+        </w:drawing>
+      </w:r>
+    </w:p>
+    <w:p>
+      <w:pPr>
+        <w:rPr>
+          <w:rFonts w:ascii="Times New Roman" w:hAnsi="Times New Roman" w:cs="Times New Roman"/>
+          <w:sz w:val="28"/>
+          <w:szCs w:val="28"/>
+          <w:lang w:val="uk-UA"/>
+        </w:rPr>
+      </w:pPr>
+    </w:p>
+    <w:p>
+      <w:pPr>
+        <w:rPr>
+          <w:rFonts w:ascii="Times New Roman" w:hAnsi="Times New Roman" w:cs="Times New Roman"/>
+          <w:sz w:val="28"/>
+          <w:szCs w:val="28"/>
+          <w:lang w:val="en-US"/>
+        </w:rPr>
+      </w:pPr>
+      <w:r>
+        <w:rPr>
+          <w:rFonts w:ascii="Times New Roman" w:hAnsi="Times New Roman" w:cs="Times New Roman"/>
+          <w:sz w:val="28"/>
+          <w:szCs w:val="28"/>
+          <w:lang w:val="uk-UA"/>
+        </w:rPr>
+        <w:t>Діаграма послідовностей:</w:t>
+      </w:r>
+      <w:r>
+        <w:rPr>
+          <w:rFonts w:ascii="Times New Roman" w:hAnsi="Times New Roman" w:cs="Times New Roman"/>
+          <w:sz w:val="28"/>
+          <w:szCs w:val="28"/>
+          <w:lang w:val="uk-UA"/>
+        </w:rPr>
+        <w:br/>
+      </w:r>
+      <w:r>
+        <w:rPr>
+          <w:noProof/>
+        </w:rPr>
+        <w:drawing>
+          <wp:inline distT="0" distB="0" distL="0" distR="0" wp14:anchorId="107AF2DE" wp14:editId="7815869C">
+            <wp:extent cx="5940425" cy="3547110"/>
+            <wp:effectExtent l="0" t="0" r="3175" b="0"/>
+            <wp:docPr id="13" name="Рисунок 13"/>
+            <wp:cNvGraphicFramePr>
+              <a:graphicFrameLocks xmlns:a="http://schemas.openxmlformats.org/drawingml/2006/main" noChangeAspect="1"/>
+            </wp:cNvGraphicFramePr>
+            <a:graphic xmlns:a="http://schemas.openxmlformats.org/drawingml/2006/main">
+              <a:graphicData uri="http://schemas.openxmlformats.org/drawingml/2006/picture">
+                <pic:pic xmlns:pic="http://schemas.openxmlformats.org/drawingml/2006/picture">
+                  <pic:nvPicPr>
+                    <pic:cNvPr id="1" name=""/>
+                    <pic:cNvPicPr/>
+                  </pic:nvPicPr>
+                  <pic:blipFill>
+                    <a:blip r:embed="rId16"/>
+                    <a:stretch>
+                      <a:fillRect/>
+                    </a:stretch>
+                  </pic:blipFill>
+                  <pic:spPr>
+                    <a:xfrm>
+                      <a:off x="0" y="0"/>
+                      <a:ext cx="5940425" cy="3547110"/>
+                    </a:xfrm>
+                    <a:prstGeom prst="rect">
+                      <a:avLst/>
+                    </a:prstGeom>
+                  </pic:spPr>
+                </pic:pic>
+              </a:graphicData>
+            </a:graphic>
+          </wp:inline>
+        </w:drawing>
+      </w:r>
+    </w:p>
+    <w:p>
+      <w:pPr>
+        <w:rPr>
+          <w:rFonts w:ascii="Times New Roman" w:hAnsi="Times New Roman" w:cs="Times New Roman"/>
+          <w:sz w:val="28"/>
+          <w:szCs w:val="28"/>
+          <w:lang w:val="uk-UA"/>
+        </w:rPr>
+      </w:pPr>
+      <w:r>
+        <w:rPr>
+          <w:rFonts w:ascii="Times New Roman" w:hAnsi="Times New Roman" w:cs="Times New Roman"/>
+          <w:sz w:val="28"/>
+          <w:szCs w:val="28"/>
+          <w:lang w:val="uk-UA"/>
+        </w:rPr>
+        <w:lastRenderedPageBreak/>
+        <w:t>Перелік</w:t>
+      </w:r>
+      <w:r>
+        <w:rPr>
+          <w:rFonts w:ascii="Times New Roman" w:hAnsi="Times New Roman" w:cs="Times New Roman"/>
+          <w:sz w:val="28"/>
+          <w:szCs w:val="28"/>
+          <w:lang w:val="uk-UA"/>
+        </w:rPr>
+        <w:t xml:space="preserve"> класів:</w:t>
+      </w:r>
+      <w:r>
+        <w:rPr>
+          <w:rFonts w:ascii="Times New Roman" w:hAnsi="Times New Roman" w:cs="Times New Roman"/>
+          <w:sz w:val="28"/>
+          <w:szCs w:val="28"/>
+          <w:lang w:val="uk-UA"/>
+        </w:rPr>
+        <w:br/>
+      </w:r>
+      <w:r>
+        <w:rPr>
+          <w:noProof/>
+        </w:rPr>
+        <w:drawing>
+          <wp:inline distT="0" distB="0" distL="0" distR="0" wp14:anchorId="78A24A9A" wp14:editId="39201E03">
+            <wp:extent cx="5940425" cy="3442970"/>
+            <wp:effectExtent l="0" t="0" r="3175" b="5080"/>
+            <wp:docPr id="14" name="Рисунок 14"/>
+            <wp:cNvGraphicFramePr>
+              <a:graphicFrameLocks xmlns:a="http://schemas.openxmlformats.org/drawingml/2006/main" noChangeAspect="1"/>
+            </wp:cNvGraphicFramePr>
+            <a:graphic xmlns:a="http://schemas.openxmlformats.org/drawingml/2006/main">
+              <a:graphicData uri="http://schemas.openxmlformats.org/drawingml/2006/picture">
+                <pic:pic xmlns:pic="http://schemas.openxmlformats.org/drawingml/2006/picture">
+                  <pic:nvPicPr>
+                    <pic:cNvPr id="1" name=""/>
+                    <pic:cNvPicPr/>
+                  </pic:nvPicPr>
+                  <pic:blipFill>
+                    <a:blip r:embed="rId17"/>
+                    <a:stretch>
+                      <a:fillRect/>
+                    </a:stretch>
+                  </pic:blipFill>
+                  <pic:spPr>
+                    <a:xfrm>
+                      <a:off x="0" y="0"/>
+                      <a:ext cx="5940425" cy="3442970"/>
+                    </a:xfrm>
+                    <a:prstGeom prst="rect">
+                      <a:avLst/>
+                    </a:prstGeom>
+                  </pic:spPr>
+                </pic:pic>
+              </a:graphicData>
+            </a:graphic>
+          </wp:inline>
+        </w:drawing>
+      </w:r>
     </w:p>
     <w:p>
       <w:pPr>
@@ -2982,6 +3284,7 @@
   <w:style w:type="character" w:default="1" w:styleId="a0">
     <w:name w:val="Default Paragraph Font"/>
     <w:uiPriority w:val="1"/>
+    <w:semiHidden/>
     <w:unhideWhenUsed/>
   </w:style>
   <w:style w:type="table" w:default="1" w:styleId="a1">

</xml_diff>